<commit_message>
AD + DI + PSP + PMDM + SGE Actualizaciones
</commit_message>
<xml_diff>
--- a/Materias/Programación multimedia y dispositivos móviles/Tutorías/2024-01-09/Los fragments son como miniactivities.docx
+++ b/Materias/Programación multimedia y dispositivos móviles/Tutorías/2024-01-09/Los fragments son como miniactivities.docx
@@ -4,135 +4,24 @@
   <w:body>
     <w:p>
       <w:r>
-        <w:t xml:space="preserve">Los </w:t>
-      </w:r>
-      <w:proofErr w:type="spellStart"/>
-      <w:r>
-        <w:t>fragments</w:t>
-      </w:r>
-      <w:proofErr w:type="spellEnd"/>
-      <w:r>
-        <w:t xml:space="preserve"> son como </w:t>
-      </w:r>
-      <w:proofErr w:type="spellStart"/>
-      <w:r>
-        <w:t>miniactivities</w:t>
-      </w:r>
-      <w:proofErr w:type="spellEnd"/>
-      <w:r>
-        <w:t xml:space="preserve">. Como ocurre con los </w:t>
-      </w:r>
-      <w:proofErr w:type="spellStart"/>
-      <w:r>
-        <w:t>activities</w:t>
-      </w:r>
-      <w:proofErr w:type="spellEnd"/>
-      <w:r>
-        <w:t>, hay un ciclo de vida.</w:t>
-      </w:r>
-      <w:r>
-        <w:t xml:space="preserve"> Los </w:t>
-      </w:r>
-      <w:proofErr w:type="spellStart"/>
-      <w:r>
-        <w:t>fragments</w:t>
-      </w:r>
-      <w:proofErr w:type="spellEnd"/>
-      <w:r>
-        <w:t xml:space="preserve"> permiten cambiar la vista de la pantalla sin cambiar de </w:t>
-      </w:r>
-      <w:proofErr w:type="spellStart"/>
-      <w:r>
-        <w:t>activity</w:t>
-      </w:r>
-      <w:proofErr w:type="spellEnd"/>
-      <w:r>
-        <w:t>.</w:t>
-      </w:r>
-      <w:r>
-        <w:t xml:space="preserve"> De esta forma, podríamos utilizar un único </w:t>
-      </w:r>
-      <w:proofErr w:type="spellStart"/>
-      <w:r>
-        <w:t>activity</w:t>
-      </w:r>
-      <w:proofErr w:type="spellEnd"/>
-      <w:r>
-        <w:t xml:space="preserve">, y trabajar con diversos </w:t>
-      </w:r>
-      <w:proofErr w:type="spellStart"/>
-      <w:r>
-        <w:t>fragments</w:t>
-      </w:r>
-      <w:proofErr w:type="spellEnd"/>
-      <w:r>
-        <w:t>.</w:t>
-      </w:r>
-    </w:p>
-    <w:p>
-      <w:r>
-        <w:t xml:space="preserve">En los </w:t>
-      </w:r>
-      <w:proofErr w:type="spellStart"/>
-      <w:r>
-        <w:t>fragments</w:t>
-      </w:r>
-      <w:proofErr w:type="spellEnd"/>
-      <w:r>
-        <w:t xml:space="preserve">, además de </w:t>
-      </w:r>
-      <w:proofErr w:type="spellStart"/>
-      <w:r>
-        <w:t>onCreate</w:t>
-      </w:r>
-      <w:proofErr w:type="spellEnd"/>
-      <w:r>
-        <w:t xml:space="preserve">, tenemos el método de </w:t>
-      </w:r>
-      <w:proofErr w:type="spellStart"/>
-      <w:proofErr w:type="gramStart"/>
-      <w:r>
-        <w:t>onCreateView</w:t>
-      </w:r>
-      <w:proofErr w:type="spellEnd"/>
-      <w:r>
-        <w:t>(</w:t>
-      </w:r>
-      <w:proofErr w:type="gramEnd"/>
-      <w:r>
-        <w:t xml:space="preserve">), que lo que hace es devolvernos la carga de ese </w:t>
-      </w:r>
-      <w:proofErr w:type="spellStart"/>
-      <w:r>
-        <w:t>fragment</w:t>
-      </w:r>
-      <w:proofErr w:type="spellEnd"/>
-      <w:r>
-        <w:t xml:space="preserve">, es decir, el </w:t>
-      </w:r>
-      <w:proofErr w:type="spellStart"/>
-      <w:r>
-        <w:t>inflater</w:t>
-      </w:r>
-      <w:proofErr w:type="spellEnd"/>
-      <w:r>
-        <w:t>.</w:t>
-      </w:r>
-    </w:p>
-    <w:p>
-      <w:r>
-        <w:t xml:space="preserve">Además, los </w:t>
-      </w:r>
-      <w:proofErr w:type="spellStart"/>
-      <w:r>
-        <w:t>fragments</w:t>
-      </w:r>
-      <w:proofErr w:type="spellEnd"/>
-      <w:r>
-        <w:t xml:space="preserve"> tienen un método muy interesante que es el </w:t>
-      </w:r>
-      <w:proofErr w:type="spellStart"/>
-      <w:proofErr w:type="gramStart"/>
+        <w:t>Los fragments son como miniactivities. Como ocurre con los activities, hay un ciclo de vida.</w:t>
+      </w:r>
+      <w:r>
+        <w:t xml:space="preserve"> Los fragments permiten cambiar la vista de la pantalla sin cambiar de activity.</w:t>
+      </w:r>
+      <w:r>
+        <w:t xml:space="preserve"> De esta forma, podríamos utilizar un único activity, y trabajar con diversos fragments.</w:t>
+      </w:r>
+    </w:p>
+    <w:p>
+      <w:r>
+        <w:t>En los fragments, además de onCreate, tenemos el método de onCreateView(), que lo que hace es devolvernos la carga de ese fragment, es decir, el inflater.</w:t>
+      </w:r>
+    </w:p>
+    <w:p>
+      <w:r>
+        <w:t xml:space="preserve">Además, los fragments tienen un método muy interesante que es el </w:t>
+      </w:r>
       <w:r>
         <w:rPr>
           <w:b/>
@@ -140,40 +29,11 @@
         </w:rPr>
         <w:t>onViewCreated</w:t>
       </w:r>
-      <w:proofErr w:type="spellEnd"/>
-      <w:r>
-        <w:t>(</w:t>
-      </w:r>
-      <w:proofErr w:type="gramEnd"/>
-      <w:r>
-        <w:t>)</w:t>
-      </w:r>
-      <w:r>
-        <w:t xml:space="preserve">. Este nos garantiza que ya ha cargado el </w:t>
-      </w:r>
-      <w:proofErr w:type="spellStart"/>
-      <w:r>
-        <w:t>activity</w:t>
-      </w:r>
-      <w:proofErr w:type="spellEnd"/>
-      <w:r>
-        <w:t xml:space="preserve"> junto al </w:t>
-      </w:r>
-      <w:proofErr w:type="spellStart"/>
-      <w:r>
-        <w:t>fragment</w:t>
-      </w:r>
-      <w:proofErr w:type="spellEnd"/>
-      <w:r>
-        <w:t xml:space="preserve">. Hay garantía de que tenemos accesibles los elementos gráficos que hemos definido en el </w:t>
-      </w:r>
-      <w:proofErr w:type="spellStart"/>
-      <w:r>
-        <w:t>fragment</w:t>
-      </w:r>
-      <w:proofErr w:type="spellEnd"/>
-      <w:r>
-        <w:t>.</w:t>
+      <w:r>
+        <w:t>()</w:t>
+      </w:r>
+      <w:r>
+        <w:t>. Este nos garantiza que ya ha cargado el activity junto al fragment. Hay garantía de que tenemos accesibles los elementos gráficos que hemos definido en el fragment.</w:t>
       </w:r>
       <w:r>
         <w:t xml:space="preserve"> Aquí se recomienda hacer el control de los eventos.</w:t>
@@ -181,31 +41,7 @@
     </w:p>
     <w:p>
       <w:r>
-        <w:t xml:space="preserve">Los </w:t>
-      </w:r>
-      <w:proofErr w:type="spellStart"/>
-      <w:r>
-        <w:t>fragments</w:t>
-      </w:r>
-      <w:proofErr w:type="spellEnd"/>
-      <w:r>
-        <w:t xml:space="preserve"> se ponen dentro de </w:t>
-      </w:r>
-      <w:proofErr w:type="spellStart"/>
-      <w:r>
-        <w:t>FrameLayout</w:t>
-      </w:r>
-      <w:proofErr w:type="spellEnd"/>
-      <w:r>
-        <w:t xml:space="preserve">, que es el tipo de contenedor específico para los </w:t>
-      </w:r>
-      <w:proofErr w:type="spellStart"/>
-      <w:r>
-        <w:t>fragments</w:t>
-      </w:r>
-      <w:proofErr w:type="spellEnd"/>
-      <w:r>
-        <w:t>.</w:t>
+        <w:t>Los fragments se ponen dentro de FrameLayout, que es el tipo de contenedor específico para los fragments.</w:t>
       </w:r>
     </w:p>
     <w:p>
@@ -265,43 +101,22 @@
     </w:p>
     <w:p>
       <w:r>
-        <w:t xml:space="preserve">También se pueden desasociar los </w:t>
-      </w:r>
-      <w:proofErr w:type="spellStart"/>
-      <w:r>
-        <w:t>fragments</w:t>
-      </w:r>
-      <w:proofErr w:type="spellEnd"/>
-      <w:r>
-        <w:t xml:space="preserve"> de un </w:t>
-      </w:r>
-      <w:proofErr w:type="spellStart"/>
-      <w:r>
-        <w:t>activity</w:t>
-      </w:r>
-      <w:proofErr w:type="spellEnd"/>
-      <w:r>
-        <w:t>.</w:t>
-      </w:r>
-    </w:p>
-    <w:p>
-      <w:proofErr w:type="spellStart"/>
+        <w:t>El OnCreateFView() es equivalente al setContentView de un activity. Y el onViewCreated equivaldría al onCreate de una activity.</w:t>
+      </w:r>
+    </w:p>
+    <w:p>
+      <w:r>
+        <w:t>También se pueden desasociar los fragments de un activity.</w:t>
+      </w:r>
+    </w:p>
+    <w:p>
       <w:r>
         <w:rPr>
           <w:b/>
           <w:bCs/>
           <w:u w:val="single"/>
         </w:rPr>
-        <w:t>Fragments</w:t>
-      </w:r>
-      <w:proofErr w:type="spellEnd"/>
-      <w:r>
-        <w:rPr>
-          <w:b/>
-          <w:bCs/>
-          <w:u w:val="single"/>
-        </w:rPr>
-        <w:t xml:space="preserve"> estáticos</w:t>
+        <w:t>Fragments estáticos</w:t>
       </w:r>
       <w:r>
         <w:t>: no dan nada más que para dividir una pantalla en dos:</w:t>
@@ -309,6 +124,9 @@
     </w:p>
     <w:p>
       <w:r>
+        <w:rPr>
+          <w:noProof/>
+        </w:rPr>
         <w:lastRenderedPageBreak/>
         <w:drawing>
           <wp:inline distT="0" distB="0" distL="0" distR="0" wp14:anchorId="2ABB02B8" wp14:editId="63642482">
@@ -348,91 +166,47 @@
       </w:r>
     </w:p>
     <w:p>
-      <w:proofErr w:type="spellStart"/>
       <w:r>
         <w:rPr>
           <w:b/>
           <w:bCs/>
           <w:u w:val="single"/>
         </w:rPr>
-        <w:t>Fragments</w:t>
-      </w:r>
-      <w:proofErr w:type="spellEnd"/>
-      <w:r>
+        <w:t>Fragments dinámicos</w:t>
+      </w:r>
+      <w:r>
+        <w:t>:</w:t>
+      </w:r>
+      <w:r>
+        <w:t xml:space="preserve"> son aquellos donde tenemos un único activity y cargamos diferentes</w:t>
+      </w:r>
+      <w:r>
+        <w:t xml:space="preserve"> fragments.</w:t>
+      </w:r>
+    </w:p>
+    <w:p>
+      <w:pPr>
         <w:rPr>
           <w:b/>
           <w:bCs/>
           <w:u w:val="single"/>
         </w:rPr>
-        <w:t xml:space="preserve"> dinámicos</w:t>
-      </w:r>
-      <w:r>
-        <w:t>:</w:t>
-      </w:r>
-      <w:r>
-        <w:t xml:space="preserve"> son aquellos donde tenemos un único </w:t>
-      </w:r>
-      <w:proofErr w:type="spellStart"/>
-      <w:r>
-        <w:t>activity</w:t>
-      </w:r>
-      <w:proofErr w:type="spellEnd"/>
-      <w:r>
-        <w:t xml:space="preserve"> y cargamos diferentes</w:t>
-      </w:r>
-      <w:r>
-        <w:t xml:space="preserve"> </w:t>
-      </w:r>
-      <w:proofErr w:type="spellStart"/>
-      <w:r>
-        <w:t>fragments</w:t>
-      </w:r>
-      <w:proofErr w:type="spellEnd"/>
-      <w:r>
-        <w:t>.</w:t>
-      </w:r>
-    </w:p>
-    <w:p>
-      <w:pPr>
+      </w:pPr>
+      <w:r>
         <w:rPr>
           <w:b/>
           <w:bCs/>
           <w:u w:val="single"/>
         </w:rPr>
-      </w:pPr>
+        <w:t xml:space="preserve">Paso de </w:t>
+      </w:r>
       <w:r>
         <w:rPr>
           <w:b/>
           <w:bCs/>
           <w:u w:val="single"/>
         </w:rPr>
-        <w:t xml:space="preserve">Paso de </w:t>
-      </w:r>
-      <w:r>
-        <w:rPr>
-          <w:b/>
-          <w:bCs/>
-          <w:u w:val="single"/>
-        </w:rPr>
-        <w:t xml:space="preserve">información de un </w:t>
-      </w:r>
-      <w:proofErr w:type="spellStart"/>
-      <w:r>
-        <w:rPr>
-          <w:b/>
-          <w:bCs/>
-          <w:u w:val="single"/>
-        </w:rPr>
-        <w:t>fragment</w:t>
-      </w:r>
-      <w:proofErr w:type="spellEnd"/>
-      <w:r>
-        <w:rPr>
-          <w:b/>
-          <w:bCs/>
-          <w:u w:val="single"/>
-        </w:rPr>
-        <w:t xml:space="preserve"> a otro:</w:t>
+        <w:t>información de un fragment a otro:</w:t>
       </w:r>
     </w:p>
     <w:p>
@@ -444,34 +218,19 @@
         </w:numPr>
       </w:pPr>
       <w:r>
-        <w:t xml:space="preserve">Con el atributo </w:t>
-      </w:r>
-      <w:proofErr w:type="spellStart"/>
-      <w:r>
-        <w:t>arguments</w:t>
-      </w:r>
-      <w:proofErr w:type="spellEnd"/>
-    </w:p>
-    <w:p>
-      <w:proofErr w:type="spellStart"/>
-      <w:r>
-        <w:t>Bundle</w:t>
-      </w:r>
-      <w:proofErr w:type="spellEnd"/>
-      <w:r>
-        <w:t xml:space="preserve"> = </w:t>
-      </w:r>
-      <w:proofErr w:type="spellStart"/>
-      <w:r>
-        <w:t>map</w:t>
-      </w:r>
-      <w:proofErr w:type="spellEnd"/>
-      <w:r>
-        <w:t xml:space="preserve"> (objetos clave-valor)</w:t>
-      </w:r>
-    </w:p>
-    <w:p>
-      <w:r>
+        <w:t>Con el atributo arguments</w:t>
+      </w:r>
+    </w:p>
+    <w:p>
+      <w:r>
+        <w:t>Bundle = map (objetos clave-valor)</w:t>
+      </w:r>
+    </w:p>
+    <w:p>
+      <w:r>
+        <w:rPr>
+          <w:noProof/>
+        </w:rPr>
         <w:lastRenderedPageBreak/>
         <w:drawing>
           <wp:inline distT="0" distB="0" distL="0" distR="0" wp14:anchorId="19813AE3" wp14:editId="0DBCD5B5">
@@ -511,30 +270,15 @@
       </w:r>
     </w:p>
     <w:p>
-      <w:proofErr w:type="spellStart"/>
-      <w:r>
-        <w:t>Companion</w:t>
-      </w:r>
-      <w:proofErr w:type="spellEnd"/>
-      <w:r>
-        <w:t xml:space="preserve"> </w:t>
-      </w:r>
-      <w:proofErr w:type="spellStart"/>
-      <w:r>
-        <w:t>object</w:t>
-      </w:r>
-      <w:proofErr w:type="spellEnd"/>
-      <w:r>
-        <w:t xml:space="preserve"> = </w:t>
-      </w:r>
-      <w:proofErr w:type="spellStart"/>
-      <w:r>
-        <w:t>static</w:t>
-      </w:r>
-      <w:proofErr w:type="spellEnd"/>
-    </w:p>
-    <w:p>
-      <w:r>
+      <w:r>
+        <w:t>Companion object = static</w:t>
+      </w:r>
+    </w:p>
+    <w:p>
+      <w:r>
+        <w:rPr>
+          <w:noProof/>
+        </w:rPr>
         <w:drawing>
           <wp:inline distT="0" distB="0" distL="0" distR="0" wp14:anchorId="4DAEFDDF" wp14:editId="4D4E3B90">
             <wp:extent cx="4267796" cy="3267531"/>
@@ -586,124 +330,27 @@
           <w:bCs/>
           <w:u w:val="single"/>
         </w:rPr>
-        <w:t xml:space="preserve">Comunicación entre el </w:t>
-      </w:r>
-      <w:proofErr w:type="spellStart"/>
-      <w:r>
-        <w:rPr>
-          <w:b/>
-          <w:bCs/>
-          <w:u w:val="single"/>
-        </w:rPr>
-        <w:t>activity</w:t>
-      </w:r>
-      <w:proofErr w:type="spellEnd"/>
-      <w:r>
-        <w:rPr>
-          <w:b/>
-          <w:bCs/>
-          <w:u w:val="single"/>
-        </w:rPr>
-        <w:t xml:space="preserve"> y el </w:t>
-      </w:r>
-      <w:proofErr w:type="spellStart"/>
-      <w:r>
-        <w:rPr>
-          <w:b/>
-          <w:bCs/>
-          <w:u w:val="single"/>
-        </w:rPr>
-        <w:t>fragment</w:t>
-      </w:r>
-      <w:proofErr w:type="spellEnd"/>
-      <w:r>
-        <w:rPr>
-          <w:b/>
-          <w:bCs/>
-          <w:u w:val="single"/>
-        </w:rPr>
+        <w:t>Comunicación entre el activity y el fragment:</w:t>
+      </w:r>
+    </w:p>
+    <w:p>
+      <w:r>
+        <w:t>Es muy fácil pasar info del fragment al activity, pero no del activity al fragment.</w:t>
+      </w:r>
+    </w:p>
+    <w:p>
+      <w:r>
+        <w:t>Ya que fragment tiene otro atributo, llamado activity, que contiene el activity al que pertenece</w:t>
+      </w:r>
+      <w:r>
         <w:t>:</w:t>
       </w:r>
     </w:p>
     <w:p>
       <w:r>
-        <w:t xml:space="preserve">Es muy fácil pasar </w:t>
-      </w:r>
-      <w:proofErr w:type="spellStart"/>
-      <w:r>
-        <w:t>info</w:t>
-      </w:r>
-      <w:proofErr w:type="spellEnd"/>
-      <w:r>
-        <w:t xml:space="preserve"> del </w:t>
-      </w:r>
-      <w:proofErr w:type="spellStart"/>
-      <w:r>
-        <w:t>fragment</w:t>
-      </w:r>
-      <w:proofErr w:type="spellEnd"/>
-      <w:r>
-        <w:t xml:space="preserve"> al </w:t>
-      </w:r>
-      <w:proofErr w:type="spellStart"/>
-      <w:r>
-        <w:t>activity</w:t>
-      </w:r>
-      <w:proofErr w:type="spellEnd"/>
-      <w:r>
-        <w:t xml:space="preserve">, pero no del </w:t>
-      </w:r>
-      <w:proofErr w:type="spellStart"/>
-      <w:r>
-        <w:t>activity</w:t>
-      </w:r>
-      <w:proofErr w:type="spellEnd"/>
-      <w:r>
-        <w:t xml:space="preserve"> al </w:t>
-      </w:r>
-      <w:proofErr w:type="spellStart"/>
-      <w:r>
-        <w:t>fragment</w:t>
-      </w:r>
-      <w:proofErr w:type="spellEnd"/>
-      <w:r>
-        <w:t>.</w:t>
-      </w:r>
-    </w:p>
-    <w:p>
-      <w:r>
-        <w:t xml:space="preserve">Ya que </w:t>
-      </w:r>
-      <w:proofErr w:type="spellStart"/>
-      <w:r>
-        <w:t>fragment</w:t>
-      </w:r>
-      <w:proofErr w:type="spellEnd"/>
-      <w:r>
-        <w:t xml:space="preserve"> tiene otro atributo, llamado </w:t>
-      </w:r>
-      <w:proofErr w:type="spellStart"/>
-      <w:r>
-        <w:t>activity</w:t>
-      </w:r>
-      <w:proofErr w:type="spellEnd"/>
-      <w:r>
-        <w:t xml:space="preserve">, que contiene el </w:t>
-      </w:r>
-      <w:proofErr w:type="spellStart"/>
-      <w:r>
-        <w:t>activity</w:t>
-      </w:r>
-      <w:proofErr w:type="spellEnd"/>
-      <w:r>
-        <w:t xml:space="preserve"> al que pertenece</w:t>
-      </w:r>
-      <w:r>
-        <w:t>:</w:t>
-      </w:r>
-    </w:p>
-    <w:p>
-      <w:r>
+        <w:rPr>
+          <w:noProof/>
+        </w:rPr>
         <w:lastRenderedPageBreak/>
         <w:drawing>
           <wp:inline distT="0" distB="0" distL="0" distR="0" wp14:anchorId="3364C029" wp14:editId="3B2CB1B2">
@@ -744,23 +391,7 @@
     </w:p>
     <w:p>
       <w:r>
-        <w:t xml:space="preserve">Pero el </w:t>
-      </w:r>
-      <w:proofErr w:type="spellStart"/>
-      <w:r>
-        <w:t>activity</w:t>
-      </w:r>
-      <w:proofErr w:type="spellEnd"/>
-      <w:r>
-        <w:t xml:space="preserve"> no conserva ningún objeto </w:t>
-      </w:r>
-      <w:proofErr w:type="spellStart"/>
-      <w:r>
-        <w:t>fragment</w:t>
-      </w:r>
-      <w:proofErr w:type="spellEnd"/>
-      <w:r>
-        <w:t>.</w:t>
+        <w:t>Pero el activity no conserva ningún objeto fragment.</w:t>
       </w:r>
     </w:p>
     <w:p>
@@ -770,6 +401,9 @@
     </w:p>
     <w:p>
       <w:r>
+        <w:rPr>
+          <w:noProof/>
+        </w:rPr>
         <w:drawing>
           <wp:inline distT="0" distB="0" distL="0" distR="0" wp14:anchorId="00F367D4" wp14:editId="03E03265">
             <wp:extent cx="5400040" cy="2084705"/>
@@ -809,36 +443,12 @@
     </w:p>
     <w:p>
       <w:r>
-        <w:t xml:space="preserve">Hay que implementar dos de ellos en el </w:t>
-      </w:r>
-      <w:proofErr w:type="spellStart"/>
-      <w:r>
-        <w:t>activity</w:t>
-      </w:r>
-      <w:proofErr w:type="spellEnd"/>
-      <w:r>
-        <w:t xml:space="preserve"> y dos de ellos en el </w:t>
-      </w:r>
-      <w:proofErr w:type="spellStart"/>
-      <w:r>
-        <w:t>fragment</w:t>
-      </w:r>
-      <w:proofErr w:type="spellEnd"/>
-      <w:r>
-        <w:t>.</w:t>
-      </w:r>
-    </w:p>
-    <w:p>
-      <w:r>
-        <w:t xml:space="preserve">*En </w:t>
-      </w:r>
-      <w:proofErr w:type="spellStart"/>
-      <w:r>
-        <w:t>Kotlin</w:t>
-      </w:r>
-      <w:proofErr w:type="spellEnd"/>
-      <w:r>
-        <w:t>, a diferencia de Java, se puede implementar un cuerpo de un método en el propio interfaz.</w:t>
+        <w:t>Hay que implementar dos de ellos en el activity y dos de ellos en el fragment.</w:t>
+      </w:r>
+    </w:p>
+    <w:p>
+      <w:r>
+        <w:t>*En Kotlin, a diferencia de Java, se puede implementar un cuerpo de un método en el propio interfaz.</w:t>
       </w:r>
     </w:p>
     <w:p>
@@ -916,6 +526,9 @@
         </mc:AlternateContent>
       </w:r>
       <w:r>
+        <w:rPr>
+          <w:noProof/>
+        </w:rPr>
         <w:drawing>
           <wp:inline distT="0" distB="0" distL="0" distR="0" wp14:anchorId="71E6D984" wp14:editId="4033A27A">
             <wp:extent cx="5182323" cy="4925112"/>
@@ -954,57 +567,23 @@
       </w:r>
     </w:p>
     <w:p>
-      <w:proofErr w:type="spellStart"/>
-      <w:r>
-        <w:t>supportFragmentManager</w:t>
-      </w:r>
-      <w:proofErr w:type="spellEnd"/>
-      <w:r>
-        <w:t xml:space="preserve"> es un atributo incluido en los </w:t>
-      </w:r>
-      <w:proofErr w:type="spellStart"/>
-      <w:r>
-        <w:t>activities</w:t>
-      </w:r>
-      <w:proofErr w:type="spellEnd"/>
-      <w:r>
-        <w:t xml:space="preserve">, que se encarga de gestionar los </w:t>
-      </w:r>
-      <w:proofErr w:type="spellStart"/>
-      <w:r>
-        <w:t>fragments</w:t>
-      </w:r>
-      <w:proofErr w:type="spellEnd"/>
-      <w:r>
-        <w:t>.</w:t>
-      </w:r>
-    </w:p>
-    <w:p>
-      <w:r>
-        <w:t xml:space="preserve">Aparte del </w:t>
-      </w:r>
-      <w:proofErr w:type="spellStart"/>
-      <w:r>
-        <w:t>findViewById</w:t>
-      </w:r>
-      <w:proofErr w:type="spellEnd"/>
-      <w:r>
-        <w:t xml:space="preserve">, también hay </w:t>
-      </w:r>
-      <w:proofErr w:type="spellStart"/>
-      <w:r>
-        <w:t>findFragment</w:t>
-      </w:r>
-      <w:r>
-        <w:t>ById</w:t>
-      </w:r>
-      <w:proofErr w:type="spellEnd"/>
-      <w:r>
-        <w:t>, que lo que hace</w:t>
-      </w:r>
-    </w:p>
-    <w:p>
-      <w:r>
+      <w:r>
+        <w:t>supportFragmentManager es un atributo incluido en los activities, que se encarga de gestionar los fragments.</w:t>
+      </w:r>
+    </w:p>
+    <w:p>
+      <w:r>
+        <w:t>Aparte del findViewById, también hay findFragment</w:t>
+      </w:r>
+      <w:r>
+        <w:t>ById, que lo que hace</w:t>
+      </w:r>
+    </w:p>
+    <w:p>
+      <w:r>
+        <w:rPr>
+          <w:noProof/>
+        </w:rPr>
         <w:drawing>
           <wp:inline distT="0" distB="0" distL="0" distR="0" wp14:anchorId="2D3F928C" wp14:editId="7AE5E1EB">
             <wp:extent cx="4277322" cy="1467055"/>

</xml_diff>